<commit_message>
All files and folders are finalized
</commit_message>
<xml_diff>
--- a/10 Summary Report.docx
+++ b/10 Summary Report.docx
@@ -67,16 +67,16 @@
         <w:rPr>
           <w:b/>
           <w:color w:val="00AB44"/>
-          <w:sz w:val="28"/>
-          <w:szCs w:val="28"/>
+          <w:sz w:val="24"/>
+          <w:szCs w:val="24"/>
         </w:rPr>
       </w:pPr>
       <w:r>
         <w:rPr>
           <w:b/>
           <w:color w:val="00AB44"/>
-          <w:sz w:val="28"/>
-          <w:szCs w:val="28"/>
+          <w:sz w:val="24"/>
+          <w:szCs w:val="24"/>
         </w:rPr>
         <w:t>Brodie Armstrong</w:t>
       </w:r>
@@ -93,16 +93,16 @@
         <w:spacing w:before="0" w:line="240" w:lineRule="auto"/>
         <w:rPr>
           <w:color w:val="666666"/>
-          <w:sz w:val="20"/>
-          <w:szCs w:val="20"/>
+          <w:sz w:val="24"/>
+          <w:szCs w:val="24"/>
         </w:rPr>
       </w:pPr>
       <w:r>
         <w:rPr>
           <w:b/>
           <w:color w:val="00AB44"/>
-          <w:sz w:val="28"/>
-          <w:szCs w:val="28"/>
+          <w:sz w:val="24"/>
+          <w:szCs w:val="24"/>
         </w:rPr>
         <w:t>Beth Emborsky</w:t>
       </w:r>
@@ -117,17 +117,18 @@
           <w:right w:val="nil"/>
           <w:between w:val="nil"/>
         </w:pBdr>
+        <w:spacing w:before="240"/>
         <w:rPr>
-          <w:sz w:val="56"/>
-          <w:szCs w:val="56"/>
+          <w:sz w:val="48"/>
+          <w:szCs w:val="48"/>
         </w:rPr>
       </w:pPr>
       <w:bookmarkStart w:id="0" w:name="_5x0d5h95i329" w:colFirst="0" w:colLast="0"/>
       <w:bookmarkEnd w:id="0"/>
       <w:r>
         <w:rPr>
-          <w:sz w:val="56"/>
-          <w:szCs w:val="56"/>
+          <w:sz w:val="48"/>
+          <w:szCs w:val="48"/>
         </w:rPr>
         <w:t>Flu Influences by Weather</w:t>
       </w:r>
@@ -443,13 +444,34 @@
         <w:spacing w:before="120" w:line="240" w:lineRule="auto"/>
       </w:pPr>
       <w:r>
-        <w:t xml:space="preserve">Unlike temperature, precipitation totals did not show any trend associated with cases of influenza-like illness in </w:t>
-      </w:r>
-      <w:r>
-        <w:t>all the cities</w:t>
-      </w:r>
-      <w:r>
-        <w:t xml:space="preserve"> in the U.S. that we examined.  Here is </w:t>
+        <w:t>Unlike temperature, precipitation totals did not show a</w:t>
+      </w:r>
+      <w:r>
+        <w:t>n obvious</w:t>
+      </w:r>
+      <w:r>
+        <w:t xml:space="preserve"> trend associated with cases of influenza-like illness </w:t>
+      </w:r>
+      <w:r>
+        <w:t xml:space="preserve">in </w:t>
+      </w:r>
+      <w:r>
+        <w:t>the cities</w:t>
+      </w:r>
+      <w:r>
+        <w:t xml:space="preserve"> that we examined</w:t>
+      </w:r>
+      <w:r>
+        <w:t xml:space="preserve"> (except for maybe Denver, LA, and San Francisco which showed some </w:t>
+      </w:r>
+      <w:r>
+        <w:t>small influence</w:t>
+      </w:r>
+      <w:r>
+        <w:t>)</w:t>
+      </w:r>
+      <w:r>
+        <w:t xml:space="preserve">.  Here is </w:t>
       </w:r>
       <w:r>
         <w:t>Chicago’s data showcasing no real trends</w:t>
@@ -529,10 +551,10 @@
           <w:noProof/>
         </w:rPr>
         <w:drawing>
-          <wp:inline distT="0" distB="0" distL="0" distR="0" wp14:anchorId="40A96C8F" wp14:editId="5D38015D">
-            <wp:extent cx="2560319" cy="1280160"/>
-            <wp:effectExtent l="19050" t="19050" r="12065" b="15240"/>
-            <wp:docPr id="8" name="Picture 8"/>
+          <wp:inline distT="0" distB="0" distL="0" distR="0" wp14:anchorId="6CB6D63F" wp14:editId="76B15CC4">
+            <wp:extent cx="2552700" cy="1276350"/>
+            <wp:effectExtent l="19050" t="19050" r="19050" b="19050"/>
+            <wp:docPr id="4" name="Picture 4"/>
             <wp:cNvGraphicFramePr>
               <a:graphicFrameLocks xmlns:a="http://schemas.openxmlformats.org/drawingml/2006/main" noChangeAspect="1"/>
             </wp:cNvGraphicFramePr>
@@ -540,7 +562,7 @@
               <a:graphicData uri="http://schemas.openxmlformats.org/drawingml/2006/picture">
                 <pic:pic xmlns:pic="http://schemas.openxmlformats.org/drawingml/2006/picture">
                   <pic:nvPicPr>
-                    <pic:cNvPr id="0" name="Picture 5"/>
+                    <pic:cNvPr id="0" name="Picture 1"/>
                     <pic:cNvPicPr>
                       <a:picLocks noChangeAspect="1" noChangeArrowheads="1"/>
                     </pic:cNvPicPr>
@@ -561,7 +583,7 @@
                   <pic:spPr bwMode="auto">
                     <a:xfrm>
                       <a:off x="0" y="0"/>
-                      <a:ext cx="2585326" cy="1292664"/>
+                      <a:ext cx="2561000" cy="1280500"/>
                     </a:xfrm>
                     <a:prstGeom prst="rect">
                       <a:avLst/>
@@ -569,7 +591,7 @@
                     <a:noFill/>
                     <a:ln>
                       <a:solidFill>
-                        <a:sysClr val="windowText" lastClr="000000"/>
+                        <a:schemeClr val="tx1"/>
                       </a:solidFill>
                     </a:ln>
                   </pic:spPr>

</xml_diff>